<commit_message>
add new version main.docx and zadanie
</commit_message>
<xml_diff>
--- a/doc/zadanie.docx
+++ b/doc/zadanie.docx
@@ -38,10 +38,10 @@
         <w:gridCol w:w="141"/>
         <w:gridCol w:w="284"/>
         <w:gridCol w:w="425"/>
-        <w:gridCol w:w="425"/>
-        <w:gridCol w:w="142"/>
-        <w:gridCol w:w="567"/>
-        <w:gridCol w:w="142"/>
+        <w:gridCol w:w="317"/>
+        <w:gridCol w:w="108"/>
+        <w:gridCol w:w="459"/>
+        <w:gridCol w:w="392"/>
         <w:gridCol w:w="283"/>
       </w:tblGrid>
       <w:tr>
@@ -368,6 +368,14 @@
                 <w:sz w:val="24"/>
               </w:rPr>
             </w:pPr>
+            <w:proofErr w:type="spellStart"/>
+            <w:r>
+              <w:rPr>
+                <w:sz w:val="24"/>
+              </w:rPr>
+              <w:t>Н.В.Лапицкая</w:t>
+            </w:r>
+            <w:proofErr w:type="spellEnd"/>
           </w:p>
         </w:tc>
       </w:tr>
@@ -435,8 +443,8 @@
         </w:tc>
         <w:tc>
           <w:tcPr>
-            <w:tcW w:w="1276" w:type="dxa"/>
-            <w:gridSpan w:val="4"/>
+            <w:tcW w:w="1026" w:type="dxa"/>
+            <w:gridSpan w:val="3"/>
             <w:tcBorders>
               <w:bottom w:val="single" w:sz="4" w:space="0" w:color="auto"/>
             </w:tcBorders>
@@ -453,6 +461,7 @@
         <w:tc>
           <w:tcPr>
             <w:tcW w:w="567" w:type="dxa"/>
+            <w:gridSpan w:val="2"/>
             <w:tcBorders>
               <w:bottom w:val="single" w:sz="4" w:space="0" w:color="auto"/>
             </w:tcBorders>
@@ -481,7 +490,7 @@
         </w:tc>
         <w:tc>
           <w:tcPr>
-            <w:tcW w:w="425" w:type="dxa"/>
+            <w:tcW w:w="675" w:type="dxa"/>
             <w:gridSpan w:val="2"/>
           </w:tcPr>
           <w:p>
@@ -763,8 +772,6 @@
               </w:rPr>
               <w:t>«</w:t>
             </w:r>
-            <w:bookmarkStart w:id="8" w:name="_GoBack"/>
-            <w:bookmarkEnd w:id="8"/>
             <w:r>
               <w:rPr>
                 <w:rFonts w:ascii="Times New Roman" w:hAnsi="Times New Roman" w:cs="Times New Roman"/>
@@ -1062,6 +1069,7 @@
         <w:tc>
           <w:tcPr>
             <w:tcW w:w="425" w:type="dxa"/>
+            <w:gridSpan w:val="2"/>
           </w:tcPr>
           <w:p>
             <w:pPr>
@@ -1081,7 +1089,7 @@
         <w:tc>
           <w:tcPr>
             <w:tcW w:w="851" w:type="dxa"/>
-            <w:gridSpan w:val="3"/>
+            <w:gridSpan w:val="2"/>
             <w:tcBorders>
               <w:bottom w:val="single" w:sz="4" w:space="0" w:color="auto"/>
             </w:tcBorders>
@@ -1218,7 +1226,19 @@
               <w:rPr>
                 <w:sz w:val="24"/>
               </w:rPr>
-              <w:t>Язык программирования –</w:t>
+              <w:t>Язык</w:t>
+            </w:r>
+            <w:r>
+              <w:rPr>
+                <w:sz w:val="24"/>
+              </w:rPr>
+              <w:t>и</w:t>
+            </w:r>
+            <w:r>
+              <w:rPr>
+                <w:sz w:val="24"/>
+              </w:rPr>
+              <w:t xml:space="preserve"> программирования –</w:t>
             </w:r>
             <w:r>
               <w:rPr>
@@ -2024,12 +2044,6 @@
         </w:sectPr>
       </w:pPr>
     </w:p>
-    <w:p>
-      <w:pPr>
-        <w:pStyle w:val="a3"/>
-        <w:ind w:firstLine="0"/>
-      </w:pPr>
-    </w:p>
     <w:tbl>
       <w:tblPr>
         <w:tblW w:w="9356" w:type="dxa"/>
@@ -2063,6 +2077,7 @@
               <w:rPr>
                 <w:sz w:val="24"/>
               </w:rPr>
+              <w:lastRenderedPageBreak/>
               <w:t>5. Перечень графического материала (с точным указанием наименования) и обозначения</w:t>
             </w:r>
           </w:p>
@@ -2131,27 +2146,13 @@
               <w:rPr>
                 <w:sz w:val="24"/>
               </w:rPr>
-              <w:t xml:space="preserve">Схема работы программного </w:t>
-            </w:r>
-            <w:proofErr w:type="gramStart"/>
-            <w:r>
-              <w:rPr>
-                <w:sz w:val="24"/>
-              </w:rPr>
-              <w:t>средства</w:t>
-            </w:r>
-            <w:r>
-              <w:rPr>
-                <w:sz w:val="24"/>
-              </w:rPr>
-              <w:t xml:space="preserve"> .</w:t>
-            </w:r>
-            <w:proofErr w:type="gramEnd"/>
-            <w:r>
-              <w:rPr>
-                <w:sz w:val="24"/>
-              </w:rPr>
-              <w:t xml:space="preserve"> </w:t>
+              <w:t>Схема работы программного средства</w:t>
+            </w:r>
+            <w:r>
+              <w:rPr>
+                <w:sz w:val="24"/>
+              </w:rPr>
+              <w:t xml:space="preserve">. </w:t>
             </w:r>
             <w:r>
               <w:rPr>
@@ -2191,25 +2192,17 @@
               </w:rPr>
               <w:t xml:space="preserve">Алгоритм </w:t>
             </w:r>
-            <w:proofErr w:type="gramStart"/>
-            <w:r>
-              <w:rPr>
-                <w:sz w:val="24"/>
-              </w:rPr>
-              <w:t xml:space="preserve">авторизации </w:t>
-            </w:r>
-            <w:r>
-              <w:rPr>
-                <w:sz w:val="24"/>
-              </w:rPr>
-              <w:t>.</w:t>
-            </w:r>
-            <w:proofErr w:type="gramEnd"/>
-            <w:r>
-              <w:rPr>
-                <w:sz w:val="24"/>
-              </w:rPr>
-              <w:t xml:space="preserve"> </w:t>
+            <w:r>
+              <w:rPr>
+                <w:sz w:val="24"/>
+              </w:rPr>
+              <w:t>применения фильтров</w:t>
+            </w:r>
+            <w:r>
+              <w:rPr>
+                <w:sz w:val="24"/>
+              </w:rPr>
+              <w:t xml:space="preserve">. </w:t>
             </w:r>
             <w:r>
               <w:rPr>
@@ -2256,28 +2249,13 @@
                 <w:sz w:val="24"/>
                 <w:szCs w:val="24"/>
               </w:rPr>
-              <w:t xml:space="preserve">Редактирование базы </w:t>
-            </w:r>
-            <w:proofErr w:type="gramStart"/>
-            <w:r>
-              <w:rPr>
-                <w:sz w:val="24"/>
-                <w:szCs w:val="24"/>
-              </w:rPr>
-              <w:t xml:space="preserve">данных </w:t>
-            </w:r>
-            <w:r>
-              <w:rPr>
-                <w:sz w:val="24"/>
-              </w:rPr>
-              <w:t>.</w:t>
-            </w:r>
-            <w:proofErr w:type="gramEnd"/>
-            <w:r>
-              <w:rPr>
-                <w:sz w:val="24"/>
-              </w:rPr>
-              <w:t xml:space="preserve"> </w:t>
+              <w:t>Алгоритм поиска товаров</w:t>
+            </w:r>
+            <w:r>
+              <w:rPr>
+                <w:sz w:val="24"/>
+              </w:rPr>
+              <w:t xml:space="preserve">. </w:t>
             </w:r>
             <w:r>
               <w:rPr>
@@ -2350,7 +2328,13 @@
               <w:rPr>
                 <w:sz w:val="24"/>
               </w:rPr>
-              <w:t xml:space="preserve">Интерфейс программного средства. Плакат </w:t>
+              <w:t>Диаграмма развертывания</w:t>
+            </w:r>
+            <w:r>
+              <w:rPr>
+                <w:sz w:val="24"/>
+              </w:rPr>
+              <w:t xml:space="preserve">. Плакат </w:t>
             </w:r>
             <w:r>
               <w:rPr>
@@ -2382,20 +2366,13 @@
               <w:rPr>
                 <w:sz w:val="24"/>
               </w:rPr>
-              <w:t xml:space="preserve">Функциональная модель </w:t>
-            </w:r>
-            <w:r>
-              <w:rPr>
-                <w:sz w:val="24"/>
-                <w:lang w:val="en-US"/>
-              </w:rPr>
-              <w:t>IDFE</w:t>
-            </w:r>
-            <w:r>
-              <w:rPr>
-                <w:sz w:val="24"/>
-              </w:rPr>
-              <w:t xml:space="preserve">0/ </w:t>
+              <w:t>Диаграмма классов.</w:t>
+            </w:r>
+            <w:r>
+              <w:rPr>
+                <w:sz w:val="24"/>
+              </w:rPr>
+              <w:t xml:space="preserve"> </w:t>
             </w:r>
             <w:r>
               <w:rPr>
@@ -2417,14 +2394,162 @@
           <w:tcPr>
             <w:tcW w:w="9356" w:type="dxa"/>
             <w:gridSpan w:val="4"/>
-          </w:tcPr>
-          <w:p>
-            <w:pPr>
-              <w:ind w:firstLine="0"/>
-              <w:rPr>
-                <w:sz w:val="24"/>
-              </w:rPr>
-            </w:pPr>
+            <w:tcBorders>
+              <w:top w:val="single" w:sz="4" w:space="0" w:color="auto"/>
+              <w:bottom w:val="single" w:sz="4" w:space="0" w:color="auto"/>
+            </w:tcBorders>
+          </w:tcPr>
+          <w:p>
+            <w:pPr>
+              <w:ind w:firstLine="0"/>
+              <w:rPr>
+                <w:sz w:val="24"/>
+              </w:rPr>
+            </w:pPr>
+          </w:p>
+        </w:tc>
+      </w:tr>
+      <w:tr>
+        <w:tc>
+          <w:tcPr>
+            <w:tcW w:w="9356" w:type="dxa"/>
+            <w:gridSpan w:val="4"/>
+            <w:tcBorders>
+              <w:top w:val="single" w:sz="4" w:space="0" w:color="auto"/>
+              <w:bottom w:val="single" w:sz="4" w:space="0" w:color="auto"/>
+            </w:tcBorders>
+          </w:tcPr>
+          <w:p>
+            <w:pPr>
+              <w:ind w:firstLine="0"/>
+              <w:rPr>
+                <w:sz w:val="24"/>
+              </w:rPr>
+            </w:pPr>
+            <w:r>
+              <w:rPr>
+                <w:sz w:val="24"/>
+              </w:rPr>
+              <w:t>6. Содержание задания по технико-экономическому обоснованию</w:t>
+            </w:r>
+          </w:p>
+        </w:tc>
+      </w:tr>
+      <w:tr>
+        <w:tc>
+          <w:tcPr>
+            <w:tcW w:w="9356" w:type="dxa"/>
+            <w:gridSpan w:val="4"/>
+            <w:tcBorders>
+              <w:top w:val="single" w:sz="4" w:space="0" w:color="auto"/>
+              <w:bottom w:val="single" w:sz="4" w:space="0" w:color="auto"/>
+            </w:tcBorders>
+          </w:tcPr>
+          <w:p>
+            <w:pPr>
+              <w:ind w:firstLine="0"/>
+              <w:rPr>
+                <w:sz w:val="24"/>
+              </w:rPr>
+            </w:pPr>
+            <w:r>
+              <w:rPr>
+                <w:sz w:val="24"/>
+              </w:rPr>
+              <w:t xml:space="preserve">6.1 </w:t>
+            </w:r>
+            <w:r>
+              <w:rPr>
+                <w:sz w:val="24"/>
+              </w:rPr>
+              <w:t xml:space="preserve">Описание функций, назначения и потенциальных пользователей программного </w:t>
+            </w:r>
+          </w:p>
+        </w:tc>
+      </w:tr>
+      <w:tr>
+        <w:tc>
+          <w:tcPr>
+            <w:tcW w:w="9356" w:type="dxa"/>
+            <w:gridSpan w:val="4"/>
+            <w:tcBorders>
+              <w:top w:val="single" w:sz="4" w:space="0" w:color="auto"/>
+              <w:bottom w:val="single" w:sz="4" w:space="0" w:color="auto"/>
+            </w:tcBorders>
+          </w:tcPr>
+          <w:p>
+            <w:pPr>
+              <w:ind w:firstLine="0"/>
+              <w:rPr>
+                <w:sz w:val="24"/>
+              </w:rPr>
+            </w:pPr>
+            <w:r>
+              <w:rPr>
+                <w:sz w:val="24"/>
+              </w:rPr>
+              <w:t>продукта</w:t>
+            </w:r>
+          </w:p>
+        </w:tc>
+      </w:tr>
+      <w:tr>
+        <w:tc>
+          <w:tcPr>
+            <w:tcW w:w="9356" w:type="dxa"/>
+            <w:gridSpan w:val="4"/>
+            <w:tcBorders>
+              <w:top w:val="single" w:sz="4" w:space="0" w:color="auto"/>
+              <w:bottom w:val="single" w:sz="4" w:space="0" w:color="auto"/>
+            </w:tcBorders>
+          </w:tcPr>
+          <w:p>
+            <w:pPr>
+              <w:ind w:firstLine="0"/>
+              <w:rPr>
+                <w:sz w:val="24"/>
+              </w:rPr>
+            </w:pPr>
+            <w:r>
+              <w:rPr>
+                <w:sz w:val="24"/>
+              </w:rPr>
+              <w:t xml:space="preserve">6.2 </w:t>
+            </w:r>
+            <w:r>
+              <w:rPr>
+                <w:sz w:val="24"/>
+              </w:rPr>
+              <w:t>Расчет затрат на разработку программного средства</w:t>
+            </w:r>
+          </w:p>
+        </w:tc>
+      </w:tr>
+      <w:tr>
+        <w:tc>
+          <w:tcPr>
+            <w:tcW w:w="9356" w:type="dxa"/>
+            <w:gridSpan w:val="4"/>
+            <w:tcBorders>
+              <w:top w:val="single" w:sz="4" w:space="0" w:color="auto"/>
+              <w:bottom w:val="single" w:sz="4" w:space="0" w:color="auto"/>
+            </w:tcBorders>
+          </w:tcPr>
+          <w:p>
+            <w:pPr>
+              <w:ind w:firstLine="0"/>
+              <w:rPr>
+                <w:sz w:val="24"/>
+                <w:szCs w:val="24"/>
+              </w:rPr>
+            </w:pPr>
+            <w:r>
+              <w:rPr>
+                <w:sz w:val="24"/>
+                <w:szCs w:val="24"/>
+              </w:rPr>
+              <w:t>6.3 Оценка экономического эффекта от использования ПС</w:t>
+            </w:r>
           </w:p>
         </w:tc>
       </w:tr>
@@ -2435,6 +2560,9 @@
         <w:tc>
           <w:tcPr>
             <w:tcW w:w="1985" w:type="dxa"/>
+            <w:tcBorders>
+              <w:top w:val="single" w:sz="4" w:space="0" w:color="auto"/>
+            </w:tcBorders>
           </w:tcPr>
           <w:p>
             <w:pPr>
@@ -2464,6 +2592,7 @@
             <w:tcW w:w="1843" w:type="dxa"/>
             <w:gridSpan w:val="2"/>
             <w:tcBorders>
+              <w:top w:val="single" w:sz="4" w:space="0" w:color="auto"/>
               <w:bottom w:val="single" w:sz="4" w:space="0" w:color="auto"/>
             </w:tcBorders>
           </w:tcPr>
@@ -2487,27 +2616,44 @@
         <w:tc>
           <w:tcPr>
             <w:tcW w:w="5528" w:type="dxa"/>
-          </w:tcPr>
-          <w:p>
-            <w:pPr>
-              <w:ind w:firstLine="0"/>
-              <w:rPr>
-                <w:sz w:val="24"/>
-              </w:rPr>
-            </w:pPr>
-          </w:p>
-          <w:p>
-            <w:pPr>
-              <w:ind w:firstLine="0"/>
-              <w:rPr>
-                <w:sz w:val="24"/>
-              </w:rPr>
-            </w:pPr>
-            <w:r>
-              <w:rPr>
-                <w:sz w:val="24"/>
-              </w:rPr>
-              <w:t>/                           /</w:t>
+            <w:tcBorders>
+              <w:top w:val="single" w:sz="4" w:space="0" w:color="auto"/>
+            </w:tcBorders>
+          </w:tcPr>
+          <w:p>
+            <w:pPr>
+              <w:ind w:firstLine="0"/>
+              <w:rPr>
+                <w:sz w:val="24"/>
+              </w:rPr>
+            </w:pPr>
+          </w:p>
+          <w:p>
+            <w:pPr>
+              <w:ind w:firstLine="0"/>
+              <w:rPr>
+                <w:sz w:val="24"/>
+                <w:lang w:val="en-US"/>
+              </w:rPr>
+            </w:pPr>
+            <w:r>
+              <w:rPr>
+                <w:sz w:val="24"/>
+              </w:rPr>
+              <w:t xml:space="preserve">/   </w:t>
+            </w:r>
+            <w:r>
+              <w:rPr>
+                <w:sz w:val="24"/>
+              </w:rPr>
+              <w:t xml:space="preserve">С.В. Наркевич   </w:t>
+            </w:r>
+            <w:r>
+              <w:rPr>
+                <w:sz w:val="24"/>
+                <w:lang w:val="en-US"/>
+              </w:rPr>
+              <w:t>/</w:t>
             </w:r>
           </w:p>
         </w:tc>
@@ -2545,8 +2691,8 @@
           <w:szCs w:val="24"/>
         </w:rPr>
       </w:pPr>
-      <w:bookmarkStart w:id="9" w:name="_Toc286080079"/>
-      <w:bookmarkStart w:id="10" w:name="_Toc286080134"/>
+      <w:bookmarkStart w:id="8" w:name="_Toc286080079"/>
+      <w:bookmarkStart w:id="9" w:name="_Toc286080134"/>
       <w:r>
         <w:rPr>
           <w:b/>
@@ -2555,8 +2701,8 @@
         </w:rPr>
         <w:t>КАЛЕНДАРНЫЙ ПЛАН</w:t>
       </w:r>
+      <w:bookmarkEnd w:id="8"/>
       <w:bookmarkEnd w:id="9"/>
-      <w:bookmarkEnd w:id="10"/>
     </w:p>
     <w:p>
       <w:pPr>
@@ -2802,6 +2948,12 @@
                 <w:sz w:val="24"/>
               </w:rPr>
             </w:pPr>
+            <w:r>
+              <w:rPr>
+                <w:sz w:val="24"/>
+              </w:rPr>
+              <w:t>27.10-09.11</w:t>
+            </w:r>
           </w:p>
         </w:tc>
         <w:tc>
@@ -2940,6 +3092,12 @@
                 <w:sz w:val="24"/>
               </w:rPr>
             </w:pPr>
+            <w:r>
+              <w:rPr>
+                <w:sz w:val="24"/>
+              </w:rPr>
+              <w:t>10.11-18.01</w:t>
+            </w:r>
           </w:p>
         </w:tc>
         <w:tc>
@@ -3078,6 +3236,12 @@
                 <w:sz w:val="24"/>
               </w:rPr>
             </w:pPr>
+            <w:r>
+              <w:rPr>
+                <w:sz w:val="24"/>
+              </w:rPr>
+              <w:t>19.11-25.11</w:t>
+            </w:r>
           </w:p>
         </w:tc>
         <w:tc>
@@ -3150,6 +3314,12 @@
                 <w:sz w:val="24"/>
               </w:rPr>
             </w:pPr>
+            <w:r>
+              <w:rPr>
+                <w:sz w:val="24"/>
+              </w:rPr>
+              <w:t>26.11-02.12</w:t>
+            </w:r>
           </w:p>
         </w:tc>
         <w:tc>
@@ -3222,6 +3392,12 @@
                 <w:sz w:val="24"/>
               </w:rPr>
             </w:pPr>
+            <w:r>
+              <w:rPr>
+                <w:sz w:val="24"/>
+              </w:rPr>
+              <w:t>03.12-16.01</w:t>
+            </w:r>
           </w:p>
         </w:tc>
         <w:tc>
@@ -3364,6 +3540,12 @@
                 <w:sz w:val="24"/>
               </w:rPr>
             </w:pPr>
+            <w:r>
+              <w:rPr>
+                <w:sz w:val="24"/>
+              </w:rPr>
+              <w:t>17.12-29.12</w:t>
+            </w:r>
           </w:p>
         </w:tc>
         <w:tc>
@@ -3415,8 +3597,8 @@
         <w:gridCol w:w="1276"/>
         <w:gridCol w:w="709"/>
         <w:gridCol w:w="992"/>
-        <w:gridCol w:w="850"/>
-        <w:gridCol w:w="1985"/>
+        <w:gridCol w:w="742"/>
+        <w:gridCol w:w="2093"/>
       </w:tblGrid>
       <w:tr>
         <w:trPr>
@@ -3490,7 +3672,7 @@
         </w:tc>
         <w:tc>
           <w:tcPr>
-            <w:tcW w:w="850" w:type="dxa"/>
+            <w:tcW w:w="742" w:type="dxa"/>
             <w:tcBorders>
               <w:bottom w:val="single" w:sz="4" w:space="0" w:color="auto"/>
             </w:tcBorders>
@@ -3513,15 +3695,23 @@
         </w:tc>
         <w:tc>
           <w:tcPr>
-            <w:tcW w:w="1985" w:type="dxa"/>
+            <w:tcW w:w="2093" w:type="dxa"/>
           </w:tcPr>
           <w:p>
             <w:pPr>
               <w:ind w:right="-108" w:firstLine="0"/>
               <w:rPr>
                 <w:sz w:val="24"/>
-              </w:rPr>
-            </w:pPr>
+                <w:lang w:val="en-US"/>
+              </w:rPr>
+            </w:pPr>
+            <w:r>
+              <w:rPr>
+                <w:sz w:val="24"/>
+                <w:lang w:val="en-US"/>
+              </w:rPr>
+              <w:t>/</w:t>
+            </w:r>
             <w:r>
               <w:rPr>
                 <w:sz w:val="24"/>
@@ -3542,13 +3732,20 @@
               <w:t>Леванцевич</w:t>
             </w:r>
             <w:proofErr w:type="spellEnd"/>
+            <w:r>
+              <w:rPr>
+                <w:sz w:val="24"/>
+                <w:lang w:val="en-US"/>
+              </w:rPr>
+              <w:t>/</w:t>
+            </w:r>
           </w:p>
         </w:tc>
       </w:tr>
       <w:tr>
         <w:trPr>
           <w:gridAfter w:val="1"/>
-          <w:wAfter w:w="1985" w:type="dxa"/>
+          <w:wAfter w:w="2093" w:type="dxa"/>
           <w:cantSplit/>
           <w:trHeight w:val="275"/>
         </w:trPr>
@@ -3606,7 +3803,7 @@
         </w:tc>
         <w:tc>
           <w:tcPr>
-            <w:tcW w:w="1842" w:type="dxa"/>
+            <w:tcW w:w="1734" w:type="dxa"/>
             <w:gridSpan w:val="2"/>
           </w:tcPr>
           <w:p>
@@ -3624,13 +3821,28 @@
               <w:jc w:val="right"/>
               <w:rPr>
                 <w:sz w:val="24"/>
-              </w:rPr>
-            </w:pPr>
+                <w:lang w:val="en-US"/>
+              </w:rPr>
+            </w:pPr>
+            <w:r>
+              <w:rPr>
+                <w:sz w:val="24"/>
+                <w:lang w:val="en-US"/>
+              </w:rPr>
+              <w:t xml:space="preserve">/ </w:t>
+            </w:r>
             <w:r>
               <w:rPr>
                 <w:sz w:val="24"/>
               </w:rPr>
               <w:t>А.П. Авдей</w:t>
+            </w:r>
+            <w:r>
+              <w:rPr>
+                <w:sz w:val="24"/>
+                <w:lang w:val="en-US"/>
+              </w:rPr>
+              <w:t xml:space="preserve"> /</w:t>
             </w:r>
           </w:p>
         </w:tc>
@@ -3638,40 +3850,16 @@
     </w:tbl>
     <w:p>
       <w:pPr>
-        <w:pStyle w:val="a3"/>
         <w:ind w:firstLine="0"/>
-        <w:jc w:val="center"/>
       </w:pPr>
+      <w:bookmarkStart w:id="10" w:name="_GoBack"/>
+      <w:bookmarkEnd w:id="10"/>
     </w:p>
-    <w:p>
-      <w:pPr>
-        <w:pStyle w:val="a3"/>
-        <w:ind w:left="709" w:firstLine="0"/>
-        <w:jc w:val="center"/>
-        <w:rPr>
-          <w:b/>
-        </w:rPr>
-      </w:pPr>
-    </w:p>
-    <w:p>
-      <w:pPr>
-        <w:jc w:val="center"/>
-        <w:sectPr>
-          <w:pgSz w:w="11900" w:h="16840"/>
-          <w:pgMar w:top="1134" w:right="1701" w:bottom="1134" w:left="851" w:header="708" w:footer="708" w:gutter="0"/>
-          <w:pgNumType w:start="4"/>
-          <w:cols w:space="708"/>
-          <w:titlePg/>
-          <w:docGrid w:linePitch="381"/>
-        </w:sectPr>
-      </w:pPr>
-    </w:p>
-    <w:p/>
     <w:sectPr>
-      <w:pgSz w:w="12240" w:h="15840"/>
-      <w:pgMar w:top="1134" w:right="850" w:bottom="1134" w:left="1701" w:header="708" w:footer="708" w:gutter="0"/>
+      <w:pgSz w:w="11906" w:h="16838" w:code="9"/>
+      <w:pgMar w:top="1134" w:right="1558" w:bottom="1134" w:left="851" w:header="708" w:footer="708" w:gutter="0"/>
       <w:cols w:space="708"/>
-      <w:docGrid w:linePitch="360"/>
+      <w:docGrid w:linePitch="381"/>
     </w:sectPr>
   </w:body>
 </w:document>

</xml_diff>

<commit_message>
add img and review main file
</commit_message>
<xml_diff>
--- a/doc/zadanie.docx
+++ b/doc/zadanie.docx
@@ -2152,6 +2152,18 @@
               <w:rPr>
                 <w:sz w:val="24"/>
               </w:rPr>
+              <w:t xml:space="preserve"> </w:t>
+            </w:r>
+            <w:r>
+              <w:rPr>
+                <w:sz w:val="24"/>
+              </w:rPr>
+              <w:t>в режиме администратора</w:t>
+            </w:r>
+            <w:r>
+              <w:rPr>
+                <w:sz w:val="24"/>
+              </w:rPr>
               <w:t xml:space="preserve">. </w:t>
             </w:r>
             <w:r>
@@ -2164,7 +2176,33 @@
               <w:rPr>
                 <w:sz w:val="24"/>
               </w:rPr>
-              <w:t xml:space="preserve"> - формат А1, лист 1.</w:t>
+              <w:t xml:space="preserve"> - </w:t>
+            </w:r>
+          </w:p>
+        </w:tc>
+      </w:tr>
+      <w:tr>
+        <w:tc>
+          <w:tcPr>
+            <w:tcW w:w="9356" w:type="dxa"/>
+            <w:gridSpan w:val="4"/>
+            <w:tcBorders>
+              <w:top w:val="single" w:sz="4" w:space="0" w:color="auto"/>
+              <w:bottom w:val="single" w:sz="4" w:space="0" w:color="auto"/>
+            </w:tcBorders>
+          </w:tcPr>
+          <w:p>
+            <w:pPr>
+              <w:ind w:firstLine="0"/>
+              <w:rPr>
+                <w:sz w:val="24"/>
+              </w:rPr>
+            </w:pPr>
+            <w:r>
+              <w:rPr>
+                <w:sz w:val="24"/>
+              </w:rPr>
+              <w:t>формат А1, лист 1.</w:t>
             </w:r>
           </w:p>
         </w:tc>
@@ -2524,6 +2562,8 @@
             </w:r>
           </w:p>
         </w:tc>
+        <w:bookmarkStart w:id="8" w:name="_GoBack"/>
+        <w:bookmarkEnd w:id="8"/>
       </w:tr>
       <w:tr>
         <w:tc>
@@ -2691,8 +2731,8 @@
           <w:szCs w:val="24"/>
         </w:rPr>
       </w:pPr>
-      <w:bookmarkStart w:id="8" w:name="_Toc286080079"/>
-      <w:bookmarkStart w:id="9" w:name="_Toc286080134"/>
+      <w:bookmarkStart w:id="9" w:name="_Toc286080079"/>
+      <w:bookmarkStart w:id="10" w:name="_Toc286080134"/>
       <w:r>
         <w:rPr>
           <w:b/>
@@ -2701,8 +2741,8 @@
         </w:rPr>
         <w:t>КАЛЕНДАРНЫЙ ПЛАН</w:t>
       </w:r>
-      <w:bookmarkEnd w:id="8"/>
       <w:bookmarkEnd w:id="9"/>
+      <w:bookmarkEnd w:id="10"/>
     </w:p>
     <w:p>
       <w:pPr>
@@ -3852,8 +3892,6 @@
       <w:pPr>
         <w:ind w:firstLine="0"/>
       </w:pPr>
-      <w:bookmarkStart w:id="10" w:name="_GoBack"/>
-      <w:bookmarkEnd w:id="10"/>
     </w:p>
     <w:sectPr>
       <w:pgSz w:w="11906" w:h="16838" w:code="9"/>

</xml_diff>